<commit_message>
Add Testkonzept, comment code, changes in documentation
</commit_message>
<xml_diff>
--- a/Dokumentation/DokumentationTeil1.docx
+++ b/Dokumentation/DokumentationTeil1.docx
@@ -2,25 +2,25 @@
 <file path=word/document.xml><?xml version="1.0" encoding="utf-8"?>
 <w:document xmlns:wpc="http://schemas.microsoft.com/office/word/2010/wordprocessingCanvas" xmlns:cx="http://schemas.microsoft.com/office/drawing/2014/chartex" xmlns:cx1="http://schemas.microsoft.com/office/drawing/2015/9/8/chartex" xmlns:mc="http://schemas.openxmlformats.org/markup-compatibility/2006" xmlns:o="urn:schemas-microsoft-com:office:office" xmlns:r="http://schemas.openxmlformats.org/officeDocument/2006/relationships" xmlns:m="http://schemas.openxmlformats.org/officeDocument/2006/math" xmlns:v="urn:schemas-microsoft-com:vml" xmlns:wp14="http://schemas.microsoft.com/office/word/2010/wordprocessingDrawing" xmlns:wp="http://schemas.openxmlformats.org/drawingml/2006/wordprocessingDrawing" xmlns:w10="urn:schemas-microsoft-com:office:word" xmlns:w="http://schemas.openxmlformats.org/wordprocessingml/2006/main" xmlns:w14="http://schemas.microsoft.com/office/word/2010/wordml" xmlns:w15="http://schemas.microsoft.com/office/word/2012/wordml" xmlns:w16se="http://schemas.microsoft.com/office/word/2015/wordml/symex" xmlns:wpg="http://schemas.microsoft.com/office/word/2010/wordprocessingGroup" xmlns:wpi="http://schemas.microsoft.com/office/word/2010/wordprocessingInk" xmlns:wne="http://schemas.microsoft.com/office/word/2006/wordml" xmlns:wps="http://schemas.microsoft.com/office/word/2010/wordprocessingShape" mc:Ignorable="w14 w15 w16se wp14">
   <w:body>
-    <w:bookmarkStart w:id="0" w:name="_Toc372627410" w:displacedByCustomXml="next"/>
-    <w:bookmarkStart w:id="1" w:name="_Toc372627375" w:displacedByCustomXml="next"/>
-    <w:bookmarkStart w:id="2" w:name="_Toc371942619" w:displacedByCustomXml="next"/>
-    <w:bookmarkStart w:id="3" w:name="_Toc371942359" w:displacedByCustomXml="next"/>
-    <w:bookmarkStart w:id="4" w:name="_Toc371344428" w:displacedByCustomXml="next"/>
-    <w:bookmarkStart w:id="5" w:name="_Toc371341642" w:displacedByCustomXml="next"/>
-    <w:bookmarkStart w:id="6" w:name="_Toc371341638" w:displacedByCustomXml="next"/>
-    <w:bookmarkStart w:id="7" w:name="_Toc371341460" w:displacedByCustomXml="next"/>
-    <w:bookmarkStart w:id="8" w:name="_Toc371341456" w:displacedByCustomXml="next"/>
+    <w:bookmarkStart w:id="0" w:name="_Toc371950183" w:displacedByCustomXml="next"/>
+    <w:bookmarkStart w:id="1" w:name="_Toc371950207" w:displacedByCustomXml="next"/>
+    <w:bookmarkStart w:id="2" w:name="_Toc370824272" w:displacedByCustomXml="next"/>
+    <w:bookmarkStart w:id="3" w:name="_Toc371339721" w:displacedByCustomXml="next"/>
+    <w:bookmarkStart w:id="4" w:name="_Toc371339741" w:displacedByCustomXml="next"/>
+    <w:bookmarkStart w:id="5" w:name="_Toc371341076" w:displacedByCustomXml="next"/>
+    <w:bookmarkStart w:id="6" w:name="_Toc371341080" w:displacedByCustomXml="next"/>
+    <w:bookmarkStart w:id="7" w:name="_Toc371341322" w:displacedByCustomXml="next"/>
+    <w:bookmarkStart w:id="8" w:name="_Toc371341359" w:displacedByCustomXml="next"/>
     <w:bookmarkStart w:id="9" w:name="_Toc371341437" w:displacedByCustomXml="next"/>
-    <w:bookmarkStart w:id="10" w:name="_Toc371341359" w:displacedByCustomXml="next"/>
-    <w:bookmarkStart w:id="11" w:name="_Toc371341322" w:displacedByCustomXml="next"/>
-    <w:bookmarkStart w:id="12" w:name="_Toc371341080" w:displacedByCustomXml="next"/>
-    <w:bookmarkStart w:id="13" w:name="_Toc371341076" w:displacedByCustomXml="next"/>
-    <w:bookmarkStart w:id="14" w:name="_Toc371339741" w:displacedByCustomXml="next"/>
-    <w:bookmarkStart w:id="15" w:name="_Toc371339721" w:displacedByCustomXml="next"/>
-    <w:bookmarkStart w:id="16" w:name="_Toc370824272" w:displacedByCustomXml="next"/>
-    <w:bookmarkStart w:id="17" w:name="_Toc371950207" w:displacedByCustomXml="next"/>
-    <w:bookmarkStart w:id="18" w:name="_Toc371950183" w:displacedByCustomXml="next"/>
+    <w:bookmarkStart w:id="10" w:name="_Toc371341456" w:displacedByCustomXml="next"/>
+    <w:bookmarkStart w:id="11" w:name="_Toc371341460" w:displacedByCustomXml="next"/>
+    <w:bookmarkStart w:id="12" w:name="_Toc371341638" w:displacedByCustomXml="next"/>
+    <w:bookmarkStart w:id="13" w:name="_Toc371341642" w:displacedByCustomXml="next"/>
+    <w:bookmarkStart w:id="14" w:name="_Toc371344428" w:displacedByCustomXml="next"/>
+    <w:bookmarkStart w:id="15" w:name="_Toc371942359" w:displacedByCustomXml="next"/>
+    <w:bookmarkStart w:id="16" w:name="_Toc371942619" w:displacedByCustomXml="next"/>
+    <w:bookmarkStart w:id="17" w:name="_Toc372627375" w:displacedByCustomXml="next"/>
+    <w:bookmarkStart w:id="18" w:name="_Toc372627410" w:displacedByCustomXml="next"/>
     <w:sdt>
       <w:sdtPr>
         <w:id w:val="1556895506"/>
@@ -110,7 +110,7 @@
                   </wp:anchor>
                 </w:drawing>
               </mc:Choice>
-              <mc:Fallback xmlns:w16cid="http://schemas.microsoft.com/office/word/2016/wordml/cid" xmlns:am3d="http://schemas.microsoft.com/office/drawing/2017/model3d" xmlns:aink="http://schemas.microsoft.com/office/drawing/2016/ink" xmlns:cx8="http://schemas.microsoft.com/office/drawing/2016/5/14/chartex" xmlns:cx7="http://schemas.microsoft.com/office/drawing/2016/5/13/chartex" xmlns:cx6="http://schemas.microsoft.com/office/drawing/2016/5/12/chartex" xmlns:cx5="http://schemas.microsoft.com/office/drawing/2016/5/11/chartex" xmlns:cx4="http://schemas.microsoft.com/office/drawing/2016/5/10/chartex" xmlns:cx3="http://schemas.microsoft.com/office/drawing/2016/5/9/chartex" xmlns:cx2="http://schemas.microsoft.com/office/drawing/2015/10/21/chartex">
+              <mc:Fallback xmlns:cx2="http://schemas.microsoft.com/office/drawing/2015/10/21/chartex" xmlns:cx3="http://schemas.microsoft.com/office/drawing/2016/5/9/chartex" xmlns:cx4="http://schemas.microsoft.com/office/drawing/2016/5/10/chartex" xmlns:cx5="http://schemas.microsoft.com/office/drawing/2016/5/11/chartex" xmlns:cx6="http://schemas.microsoft.com/office/drawing/2016/5/12/chartex" xmlns:cx7="http://schemas.microsoft.com/office/drawing/2016/5/13/chartex" xmlns:cx8="http://schemas.microsoft.com/office/drawing/2016/5/14/chartex" xmlns:aink="http://schemas.microsoft.com/office/drawing/2016/ink" xmlns:am3d="http://schemas.microsoft.com/office/drawing/2017/model3d" xmlns:w16cid="http://schemas.microsoft.com/office/word/2016/wordml/cid">
                 <w:pict>
                   <v:rect w14:anchorId="40F481EF" id="Rechteck 7" o:spid="_x0000_s1026" style="position:absolute;margin-left:0;margin-top:-19pt;width:571.75pt;height:70.6pt;z-index:251648000;visibility:visible;mso-wrap-style:square;mso-width-percent:0;mso-height-percent:0;mso-wrap-distance-left:9pt;mso-wrap-distance-top:0;mso-wrap-distance-right:9pt;mso-wrap-distance-bottom:0;mso-position-horizontal:absolute;mso-position-horizontal-relative:left-margin-area;mso-position-vertical:absolute;mso-position-vertical-relative:bottom-margin-area;mso-width-percent:0;mso-height-percent:0;mso-width-relative:margin;mso-height-relative:margin;v-text-anchor:middle" o:gfxdata="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" fillcolor="white [3212]" stroked="f" strokeweight="2pt">
                     <w10:wrap anchorx="margin" anchory="margin"/>
@@ -320,8 +320,13 @@
                                   <w:t xml:space="preserve">: </w:t>
                                 </w:r>
                                 <w:r>
-                                  <w:t>Joel Liechti, Nik Seger</w:t>
+                                  <w:t xml:space="preserve">Joel Liechti, Nik </w:t>
                                 </w:r>
+                                <w:proofErr w:type="spellStart"/>
+                                <w:r>
+                                  <w:t>Seger</w:t>
+                                </w:r>
+                                <w:proofErr w:type="spellEnd"/>
                               </w:p>
                               <w:p/>
                               <w:p/>
@@ -525,9 +530,19 @@
                                 <w:pPr>
                                   <w:pStyle w:val="Haupttitel"/>
                                 </w:pPr>
+                                <w:proofErr w:type="spellStart"/>
                                 <w:r>
-                                  <w:t>For Honor</w:t>
+                                  <w:t>For</w:t>
                                 </w:r>
+                                <w:proofErr w:type="spellEnd"/>
+                                <w:r>
+                                  <w:t xml:space="preserve"> </w:t>
+                                </w:r>
+                                <w:proofErr w:type="spellStart"/>
+                                <w:r>
+                                  <w:t>Honor</w:t>
+                                </w:r>
+                                <w:proofErr w:type="spellEnd"/>
                               </w:p>
                               <w:p/>
                             </w:txbxContent>
@@ -615,7 +630,15 @@
             <w:t>»</w:t>
           </w:r>
           <w:r>
-            <w:t>. Gearbeitet wurde mit den Sprachen PHP, Javascript, CSS und HTML. Als IDE wurde VS Code verwendet. Die Testumgebung war XAMPP (Version 7.2)</w:t>
+            <w:t xml:space="preserve">. Gearbeitet wurde mit den Sprachen PHP, </w:t>
+          </w:r>
+          <w:proofErr w:type="spellStart"/>
+          <w:r>
+            <w:t>Javascript</w:t>
+          </w:r>
+          <w:proofErr w:type="spellEnd"/>
+          <w:r>
+            <w:t>, CSS und HTML. Als IDE wurde VS Code verwendet. Die Testumgebung war XAMPP (Version 7.2)</w:t>
           </w:r>
           <w:r>
             <w:t>.</w:t>
@@ -634,9 +657,52 @@
         </w:p>
         <w:p>
           <w:r>
-            <w:t>Probleme während des Projekts waren vor allem zeitlicher Natur. Nebst dem hatten wir einige Strukturierungsprobleme und weichten ein wenig von unseren Mockups ab. Ansonsten verlief unser Projekt sehr gut und wir sind mit dem Endergebnis zufrieden.</w:t>
+            <w:t xml:space="preserve">Probleme während des Projekts waren vor allem zeitlicher Natur. Nebst dem hatten wir einige Strukturierungsprobleme und weichten ein wenig von unseren </w:t>
+          </w:r>
+          <w:proofErr w:type="spellStart"/>
+          <w:r>
+            <w:t>Mockups</w:t>
+          </w:r>
+          <w:proofErr w:type="spellEnd"/>
+          <w:r>
+            <w:t xml:space="preserve"> ab. Ansonsten verlief unser Projekt sehr gut und wir sind mit dem Endergebnis zufrieden.</w:t>
           </w:r>
         </w:p>
+        <w:p>
+          <w:proofErr w:type="spellStart"/>
+          <w:r>
+            <w:t>Gitlab</w:t>
+          </w:r>
+          <w:proofErr w:type="spellEnd"/>
+          <w:r>
+            <w:t xml:space="preserve"> Link: </w:t>
+          </w:r>
+          <w:hyperlink r:id="rId10" w:history="1">
+            <w:r>
+              <w:rPr>
+                <w:rStyle w:val="Hyperlink"/>
+              </w:rPr>
+              <w:t>https://gitlab.com/bstlng321/f</w:t>
+            </w:r>
+            <w:r>
+              <w:rPr>
+                <w:rStyle w:val="Hyperlink"/>
+              </w:rPr>
+              <w:t>o</w:t>
+            </w:r>
+            <w:r>
+              <w:rPr>
+                <w:rStyle w:val="Hyperlink"/>
+              </w:rPr>
+              <w:t>rhonor</w:t>
+            </w:r>
+          </w:hyperlink>
+          <w:r>
+            <w:t xml:space="preserve"> </w:t>
+          </w:r>
+          <w:bookmarkStart w:id="20" w:name="_GoBack"/>
+        </w:p>
+        <w:bookmarkEnd w:id="20"/>
         <w:p>
           <w:pPr>
             <w:spacing w:after="200"/>
@@ -1434,22 +1500,22 @@
       <w:pPr>
         <w:pStyle w:val="berschrift1"/>
       </w:pPr>
-      <w:bookmarkStart w:id="20" w:name="_Toc532801702"/>
+      <w:bookmarkStart w:id="21" w:name="_Toc532801702"/>
       <w:r>
         <w:lastRenderedPageBreak/>
         <w:t>Anforderungsanalyse</w:t>
       </w:r>
-      <w:bookmarkEnd w:id="20"/>
+      <w:bookmarkEnd w:id="21"/>
     </w:p>
     <w:p>
       <w:pPr>
         <w:pStyle w:val="berschrift2"/>
       </w:pPr>
-      <w:bookmarkStart w:id="21" w:name="_Toc532801703"/>
+      <w:bookmarkStart w:id="22" w:name="_Toc532801703"/>
       <w:r>
         <w:t>Zielgruppe</w:t>
       </w:r>
-      <w:bookmarkEnd w:id="21"/>
+      <w:bookmarkEnd w:id="22"/>
     </w:p>
     <w:p>
       <w:pPr>
@@ -1499,7 +1565,15 @@
         </w:numPr>
       </w:pPr>
       <w:r>
-        <w:t>Interesse an «Fighting Games»</w:t>
+        <w:t>Interesse an «</w:t>
+      </w:r>
+      <w:proofErr w:type="spellStart"/>
+      <w:r>
+        <w:t>Fighting</w:t>
+      </w:r>
+      <w:proofErr w:type="spellEnd"/>
+      <w:r>
+        <w:t xml:space="preserve"> Games»</w:t>
       </w:r>
     </w:p>
     <w:p>
@@ -1528,7 +1602,15 @@
         </w:numPr>
       </w:pPr>
       <w:r>
-        <w:t>Genre: Fighting Game</w:t>
+        <w:t xml:space="preserve">Genre: </w:t>
+      </w:r>
+      <w:proofErr w:type="spellStart"/>
+      <w:r>
+        <w:t>Fighting</w:t>
+      </w:r>
+      <w:proofErr w:type="spellEnd"/>
+      <w:r>
+        <w:t xml:space="preserve"> Game</w:t>
       </w:r>
     </w:p>
     <w:p>
@@ -1547,11 +1629,11 @@
       <w:pPr>
         <w:pStyle w:val="berschrift2"/>
       </w:pPr>
-      <w:bookmarkStart w:id="22" w:name="_Toc532801704"/>
+      <w:bookmarkStart w:id="23" w:name="_Toc532801704"/>
       <w:r>
         <w:t>User Stories</w:t>
       </w:r>
-      <w:bookmarkEnd w:id="22"/>
+      <w:bookmarkEnd w:id="23"/>
     </w:p>
     <w:tbl>
       <w:tblPr>
@@ -2318,19 +2400,7 @@
               <w:rPr>
                 <w:noProof/>
               </w:rPr>
-              <w:t xml:space="preserve">ich meinen Charakter </w:t>
-            </w:r>
-            <w:r>
-              <w:rPr>
-                <w:noProof/>
-              </w:rPr>
-              <w:t>anpassen</w:t>
-            </w:r>
-            <w:r>
-              <w:rPr>
-                <w:noProof/>
-              </w:rPr>
-              <w:t xml:space="preserve"> können</w:t>
+              <w:t>ich meinen Charakter anpassen können</w:t>
             </w:r>
           </w:p>
         </w:tc>
@@ -2855,8 +2925,6 @@
               </w:rPr>
               <w:t>Mittel</w:t>
             </w:r>
-            <w:bookmarkStart w:id="23" w:name="_GoBack"/>
-            <w:bookmarkEnd w:id="23"/>
           </w:p>
         </w:tc>
       </w:tr>
@@ -2911,7 +2979,15 @@
     </w:p>
     <w:p>
       <w:r>
-        <w:t>Die fertige Applikation muss zum Zeitpunkt der Projektpräsentation zusammen mit dem SQL Script, welches die Datenbank aufsetzt als ZIP Datei abgegeben werden. Das Projekt muss gemäss der Installationsanleitung im zweiten Teil der Dokumentation installiert werden können. Optional und um Zusatzpunkte zu erhalten kann die fertige Applikation auf dem Bbc Hosting veröffentlicht werden.</w:t>
+        <w:t xml:space="preserve">Die fertige Applikation muss zum Zeitpunkt der Projektpräsentation zusammen mit dem SQL Script, welches die Datenbank aufsetzt als ZIP Datei abgegeben werden. Das Projekt muss gemäss der Installationsanleitung im zweiten Teil der Dokumentation installiert werden können. Optional und um Zusatzpunkte zu erhalten kann die fertige Applikation auf dem </w:t>
+      </w:r>
+      <w:proofErr w:type="spellStart"/>
+      <w:r>
+        <w:t>Bbc</w:t>
+      </w:r>
+      <w:proofErr w:type="spellEnd"/>
+      <w:r>
+        <w:t xml:space="preserve"> Hosting veröffentlicht werden.</w:t>
       </w:r>
     </w:p>
     <w:p>
@@ -2948,10 +3024,12 @@
         <w:pStyle w:val="berschrift2"/>
       </w:pPr>
       <w:bookmarkStart w:id="28" w:name="_Toc532801709"/>
+      <w:proofErr w:type="spellStart"/>
       <w:r>
         <w:t>MockUps</w:t>
       </w:r>
       <w:bookmarkEnd w:id="28"/>
+      <w:proofErr w:type="spellEnd"/>
     </w:p>
     <w:p>
       <w:r>
@@ -2975,7 +3053,7 @@
                     <pic:cNvPicPr/>
                   </pic:nvPicPr>
                   <pic:blipFill>
-                    <a:blip r:embed="rId10"/>
+                    <a:blip r:embed="rId11"/>
                     <a:stretch>
                       <a:fillRect/>
                     </a:stretch>
@@ -3061,7 +3139,7 @@
                     <pic:cNvPicPr/>
                   </pic:nvPicPr>
                   <pic:blipFill>
-                    <a:blip r:embed="rId11"/>
+                    <a:blip r:embed="rId12"/>
                     <a:stretch>
                       <a:fillRect/>
                     </a:stretch>
@@ -3133,7 +3211,7 @@
                     <pic:cNvPicPr/>
                   </pic:nvPicPr>
                   <pic:blipFill>
-                    <a:blip r:embed="rId12"/>
+                    <a:blip r:embed="rId13"/>
                     <a:stretch>
                       <a:fillRect/>
                     </a:stretch>
@@ -3223,7 +3301,7 @@
                     <pic:cNvPicPr/>
                   </pic:nvPicPr>
                   <pic:blipFill>
-                    <a:blip r:embed="rId13"/>
+                    <a:blip r:embed="rId14"/>
                     <a:stretch>
                       <a:fillRect/>
                     </a:stretch>
@@ -3287,7 +3365,7 @@
                     <pic:cNvPicPr/>
                   </pic:nvPicPr>
                   <pic:blipFill>
-                    <a:blip r:embed="rId14"/>
+                    <a:blip r:embed="rId15"/>
                     <a:stretch>
                       <a:fillRect/>
                     </a:stretch>
@@ -3321,7 +3399,23 @@
     </w:p>
     <w:p>
       <w:r>
-        <w:t>Auf der Seite Fighter, sieht man jegliche Infos zu seinem Fighter und kann zusätzliche Punkte entweder auf Attack (wie viel Schaden der Fighter macht) oder auf Health (wie viel Leben der Fighter hat) verteilt werden. Die Punkte welche schon anhand der Klasse vorhanden sind können nicht entfernt und in der anderen Leiste hinzugefügt werden.</w:t>
+        <w:t xml:space="preserve">Auf der Seite Fighter, sieht man jegliche Infos zu seinem Fighter und kann zusätzliche Punkte entweder auf </w:t>
+      </w:r>
+      <w:proofErr w:type="spellStart"/>
+      <w:r>
+        <w:t>Attack</w:t>
+      </w:r>
+      <w:proofErr w:type="spellEnd"/>
+      <w:r>
+        <w:t xml:space="preserve"> (wie viel Schaden der Fighter macht) oder auf </w:t>
+      </w:r>
+      <w:proofErr w:type="spellStart"/>
+      <w:r>
+        <w:t>Health</w:t>
+      </w:r>
+      <w:proofErr w:type="spellEnd"/>
+      <w:r>
+        <w:t xml:space="preserve"> (wie viel Leben der Fighter hat) verteilt werden. Die Punkte welche schon anhand der Klasse vorhanden sind können nicht entfernt und in der anderen Leiste hinzugefügt werden.</w:t>
       </w:r>
     </w:p>
     <w:p>
@@ -3404,7 +3498,7 @@
               </wp:anchor>
             </w:drawing>
           </mc:Choice>
-          <mc:Fallback xmlns:w16cid="http://schemas.microsoft.com/office/word/2016/wordml/cid" xmlns:am3d="http://schemas.microsoft.com/office/drawing/2017/model3d" xmlns:aink="http://schemas.microsoft.com/office/drawing/2016/ink" xmlns:cx8="http://schemas.microsoft.com/office/drawing/2016/5/14/chartex" xmlns:cx7="http://schemas.microsoft.com/office/drawing/2016/5/13/chartex" xmlns:cx6="http://schemas.microsoft.com/office/drawing/2016/5/12/chartex" xmlns:cx5="http://schemas.microsoft.com/office/drawing/2016/5/11/chartex" xmlns:cx4="http://schemas.microsoft.com/office/drawing/2016/5/10/chartex" xmlns:cx3="http://schemas.microsoft.com/office/drawing/2016/5/9/chartex" xmlns:cx2="http://schemas.microsoft.com/office/drawing/2015/10/21/chartex">
+          <mc:Fallback xmlns:cx2="http://schemas.microsoft.com/office/drawing/2015/10/21/chartex" xmlns:cx3="http://schemas.microsoft.com/office/drawing/2016/5/9/chartex" xmlns:cx4="http://schemas.microsoft.com/office/drawing/2016/5/10/chartex" xmlns:cx5="http://schemas.microsoft.com/office/drawing/2016/5/11/chartex" xmlns:cx6="http://schemas.microsoft.com/office/drawing/2016/5/12/chartex" xmlns:cx7="http://schemas.microsoft.com/office/drawing/2016/5/13/chartex" xmlns:cx8="http://schemas.microsoft.com/office/drawing/2016/5/14/chartex" xmlns:aink="http://schemas.microsoft.com/office/drawing/2016/ink" xmlns:am3d="http://schemas.microsoft.com/office/drawing/2017/model3d" xmlns:w16cid="http://schemas.microsoft.com/office/word/2016/wordml/cid">
             <w:pict>
               <v:rect w14:anchorId="573AF444" id="Rechteck 14" o:spid="_x0000_s1026" style="position:absolute;margin-left:99.1pt;margin-top:208.85pt;width:51.75pt;height:15.75pt;z-index:251672576;visibility:visible;mso-wrap-style:square;mso-height-percent:0;mso-wrap-distance-left:9pt;mso-wrap-distance-top:0;mso-wrap-distance-right:9pt;mso-wrap-distance-bottom:0;mso-position-horizontal:absolute;mso-position-horizontal-relative:text;mso-position-vertical:absolute;mso-position-vertical-relative:text;mso-height-percent:0;mso-height-relative:margin;v-text-anchor:middle" o:gfxdata="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" fillcolor="white [3212]" stroked="f" strokeweight="2pt"/>
             </w:pict>
@@ -3432,7 +3526,7 @@
                     <pic:cNvPicPr/>
                   </pic:nvPicPr>
                   <pic:blipFill>
-                    <a:blip r:embed="rId15"/>
+                    <a:blip r:embed="rId16"/>
                     <a:stretch>
                       <a:fillRect/>
                     </a:stretch>
@@ -3565,7 +3659,7 @@
                     <pic:cNvPicPr/>
                   </pic:nvPicPr>
                   <pic:blipFill>
-                    <a:blip r:embed="rId16"/>
+                    <a:blip r:embed="rId17"/>
                     <a:stretch>
                       <a:fillRect/>
                     </a:stretch>
@@ -3587,8 +3681,8 @@
       </w:r>
     </w:p>
     <w:sectPr>
-      <w:footerReference w:type="even" r:id="rId17"/>
-      <w:footerReference w:type="default" r:id="rId18"/>
+      <w:footerReference w:type="even" r:id="rId18"/>
+      <w:footerReference w:type="default" r:id="rId19"/>
       <w:pgSz w:w="11906" w:h="16838" w:code="9"/>
       <w:pgMar w:top="1134" w:right="1588" w:bottom="1418" w:left="1134" w:header="567" w:footer="170" w:gutter="0"/>
       <w:pgNumType w:start="0"/>
@@ -3714,7 +3808,7 @@
             </wp:anchor>
           </w:drawing>
         </mc:Choice>
-        <mc:Fallback xmlns:w16cid="http://schemas.microsoft.com/office/word/2016/wordml/cid" xmlns:am3d="http://schemas.microsoft.com/office/drawing/2017/model3d" xmlns:aink="http://schemas.microsoft.com/office/drawing/2016/ink" xmlns:cx8="http://schemas.microsoft.com/office/drawing/2016/5/14/chartex" xmlns:cx7="http://schemas.microsoft.com/office/drawing/2016/5/13/chartex" xmlns:cx6="http://schemas.microsoft.com/office/drawing/2016/5/12/chartex" xmlns:cx5="http://schemas.microsoft.com/office/drawing/2016/5/11/chartex" xmlns:cx4="http://schemas.microsoft.com/office/drawing/2016/5/10/chartex" xmlns:cx3="http://schemas.microsoft.com/office/drawing/2016/5/9/chartex" xmlns:cx2="http://schemas.microsoft.com/office/drawing/2015/10/21/chartex">
+        <mc:Fallback xmlns:cx2="http://schemas.microsoft.com/office/drawing/2015/10/21/chartex" xmlns:cx3="http://schemas.microsoft.com/office/drawing/2016/5/9/chartex" xmlns:cx4="http://schemas.microsoft.com/office/drawing/2016/5/10/chartex" xmlns:cx5="http://schemas.microsoft.com/office/drawing/2016/5/11/chartex" xmlns:cx6="http://schemas.microsoft.com/office/drawing/2016/5/12/chartex" xmlns:cx7="http://schemas.microsoft.com/office/drawing/2016/5/13/chartex" xmlns:cx8="http://schemas.microsoft.com/office/drawing/2016/5/14/chartex" xmlns:aink="http://schemas.microsoft.com/office/drawing/2016/ink" xmlns:am3d="http://schemas.microsoft.com/office/drawing/2017/model3d" xmlns:w16cid="http://schemas.microsoft.com/office/word/2016/wordml/cid">
           <w:pict>
             <v:rect w14:anchorId="56C7FA12" id="Rechteck 20" o:spid="_x0000_s1026" style="position:absolute;margin-left:0;margin-top:6.35pt;width:606.9pt;height:2.85pt;z-index:251662336;visibility:visible;mso-wrap-style:square;mso-width-percent:1000;mso-height-percent:0;mso-wrap-distance-left:9pt;mso-wrap-distance-top:0;mso-wrap-distance-right:9pt;mso-wrap-distance-bottom:0;mso-position-horizontal:center;mso-position-horizontal-relative:page;mso-position-vertical:absolute;mso-position-vertical-relative:text;mso-width-percent:1000;mso-height-percent:0;mso-width-relative:page;mso-height-relative:margin;v-text-anchor:middle" o:gfxdata="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" fillcolor="#98bf0a" stroked="f" strokeweight="2pt">
               <v:fill color2="#92107e" rotate="t" angle="90" colors="0 #98bf0a;21627f #009ee1;43254f #162984;1 #92107e" focus="100%" type="gradient">
@@ -3792,7 +3886,7 @@
               <w:rPr>
                 <w:noProof/>
               </w:rPr>
-              <w:t>4</w:t>
+              <w:t>10</w:t>
             </w:r>
             <w:r>
               <w:fldChar w:fldCharType="end"/>
@@ -3933,7 +4027,7 @@
             </wp:anchor>
           </w:drawing>
         </mc:Choice>
-        <mc:Fallback xmlns:w16cid="http://schemas.microsoft.com/office/word/2016/wordml/cid" xmlns:am3d="http://schemas.microsoft.com/office/drawing/2017/model3d" xmlns:aink="http://schemas.microsoft.com/office/drawing/2016/ink" xmlns:cx8="http://schemas.microsoft.com/office/drawing/2016/5/14/chartex" xmlns:cx7="http://schemas.microsoft.com/office/drawing/2016/5/13/chartex" xmlns:cx6="http://schemas.microsoft.com/office/drawing/2016/5/12/chartex" xmlns:cx5="http://schemas.microsoft.com/office/drawing/2016/5/11/chartex" xmlns:cx4="http://schemas.microsoft.com/office/drawing/2016/5/10/chartex" xmlns:cx3="http://schemas.microsoft.com/office/drawing/2016/5/9/chartex" xmlns:cx2="http://schemas.microsoft.com/office/drawing/2015/10/21/chartex">
+        <mc:Fallback xmlns:cx2="http://schemas.microsoft.com/office/drawing/2015/10/21/chartex" xmlns:cx3="http://schemas.microsoft.com/office/drawing/2016/5/9/chartex" xmlns:cx4="http://schemas.microsoft.com/office/drawing/2016/5/10/chartex" xmlns:cx5="http://schemas.microsoft.com/office/drawing/2016/5/11/chartex" xmlns:cx6="http://schemas.microsoft.com/office/drawing/2016/5/12/chartex" xmlns:cx7="http://schemas.microsoft.com/office/drawing/2016/5/13/chartex" xmlns:cx8="http://schemas.microsoft.com/office/drawing/2016/5/14/chartex" xmlns:aink="http://schemas.microsoft.com/office/drawing/2016/ink" xmlns:am3d="http://schemas.microsoft.com/office/drawing/2017/model3d" xmlns:w16cid="http://schemas.microsoft.com/office/word/2016/wordml/cid">
           <w:pict>
             <v:rect w14:anchorId="219096E3" id="Rechteck 19" o:spid="_x0000_s1026" style="position:absolute;margin-left:0;margin-top:6.35pt;width:606.9pt;height:2.85pt;rotation:180;z-index:251655168;visibility:visible;mso-wrap-style:square;mso-width-percent:1000;mso-height-percent:0;mso-wrap-distance-left:9pt;mso-wrap-distance-top:0;mso-wrap-distance-right:9pt;mso-wrap-distance-bottom:0;mso-position-horizontal:center;mso-position-horizontal-relative:page;mso-position-vertical:absolute;mso-position-vertical-relative:text;mso-width-percent:1000;mso-height-percent:0;mso-width-relative:page;mso-height-relative:margin;v-text-anchor:middle" o:gfxdata="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" fillcolor="#98bf0a" stroked="f" strokeweight="2pt">
               <v:fill color2="#92107e" rotate="t" angle="90" colors="0 #98bf0a;21627f #009ee1;43254f #162984;1 #92107e" focus="100%" type="gradient">
@@ -4017,7 +4111,7 @@
               <w:rPr>
                 <w:noProof/>
               </w:rPr>
-              <w:t>3</w:t>
+              <w:t>9</w:t>
             </w:r>
             <w:r>
               <w:fldChar w:fldCharType="end"/>
@@ -9316,7 +9410,7 @@
 </file>
 
 <file path=customXml/itemProps1.xml><?xml version="1.0" encoding="utf-8"?>
-<ds:datastoreItem xmlns:ds="http://schemas.openxmlformats.org/officeDocument/2006/customXml" ds:itemID="{D2AEC413-9761-48E2-B297-C8E8FE5EC869}">
+<ds:datastoreItem xmlns:ds="http://schemas.openxmlformats.org/officeDocument/2006/customXml" ds:itemID="{4132577E-AEA5-4F2D-9748-A22CA238D178}">
   <ds:schemaRefs>
     <ds:schemaRef ds:uri="http://schemas.openxmlformats.org/officeDocument/2006/bibliography"/>
   </ds:schemaRefs>

</xml_diff>